<commit_message>
Correcion Modelo Conceptual y Logico
Se corrigieron errores de tipeo y uno conceptual en cuanto a la relacion
UtilizadoEn. Se quito el esquema UtilizadoEn
</commit_message>
<xml_diff>
--- a/Modelo Conceptual.docx
+++ b/Modelo Conceptual.docx
@@ -11428,7 +11428,7 @@
         <w:t xml:space="preserve">Propiedades: </w:t>
       </w:r>
       <w:r>
-        <w:t>-</w:t>
+        <w:t>Inyectiva</w:t>
       </w:r>
     </w:p>
     <w:p>
@@ -13342,7 +13342,7 @@
 </file>
 
 <file path=customXml/itemProps2.xml><?xml version="1.0" encoding="utf-8"?>
-<ds:datastoreItem xmlns:ds="http://schemas.openxmlformats.org/officeDocument/2006/customXml" ds:itemID="{136370BA-995A-4E72-BE1D-39955DC7235F}">
+<ds:datastoreItem xmlns:ds="http://schemas.openxmlformats.org/officeDocument/2006/customXml" ds:itemID="{29CFF56B-5E59-4B15-808D-D5D64D892AF1}">
   <ds:schemaRefs>
     <ds:schemaRef ds:uri="http://schemas.openxmlformats.org/officeDocument/2006/bibliography"/>
   </ds:schemaRefs>

</xml_diff>

<commit_message>
Modelos actualizados, agregado presentacion
</commit_message>
<xml_diff>
--- a/Modelo Conceptual.docx
+++ b/Modelo Conceptual.docx
@@ -1369,6 +1369,191 @@
             <v:path arrowok="t" fillok="f" o:connecttype="none"/>
             <o:lock v:ext="edit" shapetype="t"/>
           </v:shapetype>
+          <v:shape id="_x0000_s1346" type="#_x0000_t32" style="position:absolute;margin-left:376pt;margin-top:-19.05pt;width:74pt;height:19.75pt;z-index:251957248" o:connectortype="straight">
+            <v:stroke endarrow="block"/>
+          </v:shape>
+        </w:pict>
+      </w:r>
+      <w:r>
+        <w:rPr>
+          <w:noProof/>
+          <w:lang w:eastAsia="es-ES"/>
+        </w:rPr>
+        <w:pict>
+          <v:shape id="_x0000_s1345" type="#_x0000_t32" style="position:absolute;margin-left:385.25pt;margin-top:-21.9pt;width:64.75pt;height:12.85pt;z-index:251956224" o:connectortype="straight">
+            <v:stroke endarrow="block"/>
+          </v:shape>
+        </w:pict>
+      </w:r>
+      <w:r>
+        <w:rPr>
+          <w:noProof/>
+          <w:lang w:eastAsia="es-ES"/>
+        </w:rPr>
+        <w:pict>
+          <v:shapetype id="_x0000_t202" coordsize="21600,21600" o:spt="202" path="m,l,21600r21600,l21600,xe">
+            <v:stroke joinstyle="miter"/>
+            <v:path gradientshapeok="t" o:connecttype="rect"/>
+          </v:shapetype>
+          <v:shape id="_x0000_s1160" type="#_x0000_t202" style="position:absolute;margin-left:445.55pt;margin-top:-65.9pt;width:67.9pt;height:78.55pt;z-index:251790336;mso-width-relative:margin;mso-height-relative:margin" filled="f" stroked="f">
+            <v:textbox style="mso-next-textbox:#_x0000_s1160">
+              <w:txbxContent>
+                <w:p>
+                  <w:pPr>
+                    <w:spacing w:after="100" w:line="240" w:lineRule="auto"/>
+                    <w:rPr>
+                      <w:sz w:val="12"/>
+                      <w:szCs w:val="12"/>
+                      <w:u w:val="single"/>
+                    </w:rPr>
+                  </w:pPr>
+                  <w:proofErr w:type="spellStart"/>
+                  <w:r>
+                    <w:rPr>
+                      <w:sz w:val="12"/>
+                      <w:szCs w:val="12"/>
+                      <w:u w:val="single"/>
+                    </w:rPr>
+                    <w:t>PT_Codificación</w:t>
+                  </w:r>
+                  <w:proofErr w:type="spellEnd"/>
+                </w:p>
+                <w:p>
+                  <w:pPr>
+                    <w:spacing w:after="100" w:line="240" w:lineRule="auto"/>
+                    <w:rPr>
+                      <w:sz w:val="12"/>
+                      <w:szCs w:val="12"/>
+                    </w:rPr>
+                  </w:pPr>
+                  <w:proofErr w:type="spellStart"/>
+                  <w:r>
+                    <w:rPr>
+                      <w:sz w:val="12"/>
+                      <w:szCs w:val="12"/>
+                    </w:rPr>
+                    <w:t>PT_T</w:t>
+                  </w:r>
+                  <w:r>
+                    <w:rPr>
+                      <w:sz w:val="12"/>
+                      <w:szCs w:val="12"/>
+                    </w:rPr>
+                    <w:t>ipo</w:t>
+                  </w:r>
+                  <w:proofErr w:type="spellEnd"/>
+                </w:p>
+                <w:p>
+                  <w:pPr>
+                    <w:spacing w:after="100" w:line="240" w:lineRule="auto"/>
+                    <w:rPr>
+                      <w:sz w:val="12"/>
+                      <w:szCs w:val="12"/>
+                    </w:rPr>
+                  </w:pPr>
+                  <w:proofErr w:type="spellStart"/>
+                  <w:r>
+                    <w:rPr>
+                      <w:sz w:val="12"/>
+                      <w:szCs w:val="12"/>
+                    </w:rPr>
+                    <w:t>PT_De</w:t>
+                  </w:r>
+                  <w:r>
+                    <w:rPr>
+                      <w:sz w:val="12"/>
+                      <w:szCs w:val="12"/>
+                    </w:rPr>
+                    <w:t>scripción</w:t>
+                  </w:r>
+                  <w:proofErr w:type="spellEnd"/>
+                </w:p>
+                <w:p>
+                  <w:pPr>
+                    <w:spacing w:after="100" w:line="240" w:lineRule="auto"/>
+                    <w:rPr>
+                      <w:sz w:val="12"/>
+                      <w:szCs w:val="12"/>
+                    </w:rPr>
+                  </w:pPr>
+                  <w:proofErr w:type="spellStart"/>
+                  <w:r>
+                    <w:rPr>
+                      <w:sz w:val="12"/>
+                      <w:szCs w:val="12"/>
+                    </w:rPr>
+                    <w:t>PT_P</w:t>
+                  </w:r>
+                  <w:r>
+                    <w:rPr>
+                      <w:sz w:val="12"/>
+                      <w:szCs w:val="12"/>
+                    </w:rPr>
+                    <w:t>resentación</w:t>
+                  </w:r>
+                  <w:proofErr w:type="spellEnd"/>
+                </w:p>
+                <w:p>
+                  <w:pPr>
+                    <w:spacing w:after="100" w:line="240" w:lineRule="auto"/>
+                    <w:rPr>
+                      <w:sz w:val="12"/>
+                      <w:szCs w:val="12"/>
+                    </w:rPr>
+                  </w:pPr>
+                  <w:proofErr w:type="spellStart"/>
+                  <w:r>
+                    <w:rPr>
+                      <w:sz w:val="12"/>
+                      <w:szCs w:val="12"/>
+                    </w:rPr>
+                    <w:t>PT_D</w:t>
+                  </w:r>
+                  <w:r>
+                    <w:rPr>
+                      <w:sz w:val="12"/>
+                      <w:szCs w:val="12"/>
+                    </w:rPr>
+                    <w:t>estino</w:t>
+                  </w:r>
+                  <w:proofErr w:type="spellEnd"/>
+                </w:p>
+                <w:p>
+                  <w:pPr>
+                    <w:spacing w:after="100" w:line="240" w:lineRule="auto"/>
+                    <w:rPr>
+                      <w:sz w:val="12"/>
+                      <w:szCs w:val="12"/>
+                    </w:rPr>
+                  </w:pPr>
+                  <w:proofErr w:type="spellStart"/>
+                  <w:r>
+                    <w:rPr>
+                      <w:sz w:val="12"/>
+                      <w:szCs w:val="12"/>
+                    </w:rPr>
+                    <w:t>PT_KilosPor</w:t>
+                  </w:r>
+                  <w:r>
+                    <w:rPr>
+                      <w:sz w:val="12"/>
+                      <w:szCs w:val="12"/>
+                    </w:rPr>
+                    <w:t>Envase</w:t>
+                  </w:r>
+                  <w:proofErr w:type="spellEnd"/>
+                </w:p>
+              </w:txbxContent>
+            </v:textbox>
+          </v:shape>
+        </w:pict>
+      </w:r>
+      <w:r>
+        <w:rPr>
+          <w:noProof/>
+          <w:lang w:eastAsia="es-ES"/>
+        </w:rPr>
+        <w:pict>
           <v:shape id="_x0000_s1314" type="#_x0000_t32" style="position:absolute;margin-left:-54.4pt;margin-top:-23pt;width:62.5pt;height:5.3pt;flip:x;z-index:251928576" o:connectortype="straight">
             <v:stroke endarrow="block"/>
           </v:shape>
@@ -1457,10 +1642,6 @@
           <w:lang w:eastAsia="es-ES"/>
         </w:rPr>
         <w:pict>
-          <v:shapetype id="_x0000_t202" coordsize="21600,21600" o:spt="202" path="m,l,21600r21600,l21600,xe">
-            <v:stroke joinstyle="miter"/>
-            <v:path gradientshapeok="t" o:connecttype="rect"/>
-          </v:shapetype>
           <v:shape id="_x0000_s1307" type="#_x0000_t202" style="position:absolute;margin-left:189.85pt;margin-top:-32.85pt;width:98.85pt;height:105.8pt;z-index:251921408;mso-height-percent:200;mso-height-percent:200;mso-width-relative:margin;mso-height-relative:margin" filled="f" stroked="f">
             <v:textbox style="mso-next-textbox:#_x0000_s1307;mso-fit-shape-to-text:t">
               <w:txbxContent>
@@ -2498,165 +2679,6 @@
                       <w:szCs w:val="12"/>
                     </w:rPr>
                     <w:t>Tipo</w:t>
-                  </w:r>
-                  <w:proofErr w:type="spellEnd"/>
-                </w:p>
-              </w:txbxContent>
-            </v:textbox>
-          </v:shape>
-        </w:pict>
-      </w:r>
-      <w:r>
-        <w:rPr>
-          <w:noProof/>
-          <w:lang w:eastAsia="es-ES"/>
-        </w:rPr>
-        <w:pict>
-          <v:shape id="_x0000_s1160" type="#_x0000_t202" style="position:absolute;margin-left:445.55pt;margin-top:-65.9pt;width:67.9pt;height:57.9pt;z-index:251790336;mso-width-relative:margin;mso-height-relative:margin" filled="f" stroked="f">
-            <v:textbox style="mso-next-textbox:#_x0000_s1160">
-              <w:txbxContent>
-                <w:p>
-                  <w:pPr>
-                    <w:spacing w:after="100" w:line="240" w:lineRule="auto"/>
-                    <w:rPr>
-                      <w:sz w:val="12"/>
-                      <w:szCs w:val="12"/>
-                      <w:u w:val="single"/>
-                    </w:rPr>
-                  </w:pPr>
-                  <w:proofErr w:type="spellStart"/>
-                  <w:r>
-                    <w:rPr>
-                      <w:sz w:val="12"/>
-                      <w:szCs w:val="12"/>
-                      <w:u w:val="single"/>
-                    </w:rPr>
-                    <w:t>PT_Codificación</w:t>
-                  </w:r>
-                  <w:proofErr w:type="spellEnd"/>
-                </w:p>
-                <w:p>
-                  <w:pPr>
-                    <w:spacing w:after="100" w:line="240" w:lineRule="auto"/>
-                    <w:rPr>
-                      <w:sz w:val="12"/>
-                      <w:szCs w:val="12"/>
-                    </w:rPr>
-                  </w:pPr>
-                  <w:proofErr w:type="spellStart"/>
-                  <w:r>
-                    <w:rPr>
-                      <w:sz w:val="12"/>
-                      <w:szCs w:val="12"/>
-                    </w:rPr>
-                    <w:t>PT_T</w:t>
-                  </w:r>
-                  <w:r>
-                    <w:rPr>
-                      <w:sz w:val="12"/>
-                      <w:szCs w:val="12"/>
-                    </w:rPr>
-                    <w:t>ipo</w:t>
-                  </w:r>
-                  <w:proofErr w:type="spellEnd"/>
-                </w:p>
-                <w:p>
-                  <w:pPr>
-                    <w:spacing w:after="100" w:line="240" w:lineRule="auto"/>
-                    <w:rPr>
-                      <w:sz w:val="12"/>
-                      <w:szCs w:val="12"/>
-                    </w:rPr>
-                  </w:pPr>
-                  <w:proofErr w:type="spellStart"/>
-                  <w:r>
-                    <w:rPr>
-                      <w:sz w:val="12"/>
-                      <w:szCs w:val="12"/>
-                    </w:rPr>
-                    <w:t>PT_De</w:t>
-                  </w:r>
-                  <w:r>
-                    <w:rPr>
-                      <w:sz w:val="12"/>
-                      <w:szCs w:val="12"/>
-                    </w:rPr>
-                    <w:t>scripción</w:t>
-                  </w:r>
-                  <w:proofErr w:type="spellEnd"/>
-                </w:p>
-                <w:p>
-                  <w:pPr>
-                    <w:spacing w:after="100" w:line="240" w:lineRule="auto"/>
-                    <w:rPr>
-                      <w:sz w:val="12"/>
-                      <w:szCs w:val="12"/>
-                    </w:rPr>
-                  </w:pPr>
-                  <w:proofErr w:type="spellStart"/>
-                  <w:r>
-                    <w:rPr>
-                      <w:sz w:val="12"/>
-                      <w:szCs w:val="12"/>
-                    </w:rPr>
-                    <w:t>PT_P</w:t>
-                  </w:r>
-                  <w:r>
-                    <w:rPr>
-                      <w:sz w:val="12"/>
-                      <w:szCs w:val="12"/>
-                    </w:rPr>
-                    <w:t>resentación</w:t>
-                  </w:r>
-                  <w:proofErr w:type="spellEnd"/>
-                </w:p>
-                <w:p>
-                  <w:pPr>
-                    <w:spacing w:after="100" w:line="240" w:lineRule="auto"/>
-                    <w:rPr>
-                      <w:sz w:val="12"/>
-                      <w:szCs w:val="12"/>
-                    </w:rPr>
-                  </w:pPr>
-                  <w:proofErr w:type="spellStart"/>
-                  <w:r>
-                    <w:rPr>
-                      <w:sz w:val="12"/>
-                      <w:szCs w:val="12"/>
-                    </w:rPr>
-                    <w:t>PT_D</w:t>
-                  </w:r>
-                  <w:r>
-                    <w:rPr>
-                      <w:sz w:val="12"/>
-                      <w:szCs w:val="12"/>
-                    </w:rPr>
-                    <w:t>estino</w:t>
-                  </w:r>
-                  <w:proofErr w:type="spellEnd"/>
-                </w:p>
-                <w:p>
-                  <w:pPr>
-                    <w:spacing w:after="100" w:line="240" w:lineRule="auto"/>
-                    <w:rPr>
-                      <w:sz w:val="12"/>
-                      <w:szCs w:val="12"/>
-                    </w:rPr>
-                  </w:pPr>
-                  <w:proofErr w:type="spellStart"/>
-                  <w:r>
-                    <w:rPr>
-                      <w:sz w:val="12"/>
-                      <w:szCs w:val="12"/>
-                    </w:rPr>
-                    <w:t>PT_KilosPor</w:t>
-                  </w:r>
-                  <w:r>
-                    <w:rPr>
-                      <w:sz w:val="12"/>
-                      <w:szCs w:val="12"/>
-                    </w:rPr>
-                    <w:t>Envase</w:t>
                   </w:r>
                   <w:proofErr w:type="spellEnd"/>
                 </w:p>
@@ -13342,7 +13364,7 @@
 </file>
 
 <file path=customXml/itemProps2.xml><?xml version="1.0" encoding="utf-8"?>
-<ds:datastoreItem xmlns:ds="http://schemas.openxmlformats.org/officeDocument/2006/customXml" ds:itemID="{29CFF56B-5E59-4B15-808D-D5D64D892AF1}">
+<ds:datastoreItem xmlns:ds="http://schemas.openxmlformats.org/officeDocument/2006/customXml" ds:itemID="{ABE55D6E-45A6-4AD2-A2BD-069307711F62}">
   <ds:schemaRefs>
     <ds:schemaRef ds:uri="http://schemas.openxmlformats.org/officeDocument/2006/bibliography"/>
   </ds:schemaRefs>

</xml_diff>